<commit_message>
Changed format to Jupyter notebook
</commit_message>
<xml_diff>
--- a/notes/dev notes.docx
+++ b/notes/dev notes.docx
@@ -83,6 +83,29 @@
           <w:bCs/>
         </w:rPr>
         <w:t xml:space="preserve"> from Kaggle dataset</w:t>
+      </w:r>
+    </w:p>
+    <w:p>
+      <w:pPr>
+        <w:rPr>
+          <w:b/>
+          <w:bCs/>
+        </w:rPr>
+      </w:pPr>
+    </w:p>
+    <w:p>
+      <w:pPr>
+        <w:rPr>
+          <w:b/>
+          <w:bCs/>
+        </w:rPr>
+      </w:pPr>
+      <w:r>
+        <w:rPr>
+          <w:b/>
+          <w:bCs/>
+        </w:rPr>
+        <w:t>Create conda environment to install sepereate dependecies</w:t>
       </w:r>
     </w:p>
     <w:p>

</xml_diff>

<commit_message>
Removed Liver data due to missing values and added parkinson's
</commit_message>
<xml_diff>
--- a/notes/dev notes.docx
+++ b/notes/dev notes.docx
@@ -10,79 +10,11 @@
         </w:rPr>
       </w:pPr>
       <w:r>
-        <w:t xml:space="preserve">Took </w:t>
-      </w:r>
-      <w:r>
-        <w:rPr>
-          <w:b/>
-          <w:bCs/>
-        </w:rPr>
-        <w:t>Pima Indians Diabetes Database</w:t>
-      </w:r>
-      <w:r>
-        <w:rPr>
-          <w:b/>
-          <w:bCs/>
-        </w:rPr>
-        <w:t xml:space="preserve"> from Kaggle</w:t>
-      </w:r>
-    </w:p>
-    <w:p>
-      <w:pPr>
-        <w:rPr>
-          <w:b/>
-          <w:bCs/>
-        </w:rPr>
-      </w:pPr>
-      <w:r>
-        <w:rPr>
-          <w:b/>
-          <w:bCs/>
-        </w:rPr>
-        <w:t xml:space="preserve">Took </w:t>
-      </w:r>
-      <w:r>
-        <w:rPr>
-          <w:b/>
-          <w:bCs/>
-        </w:rPr>
-        <w:t>Indian Liver Patient Records</w:t>
-      </w:r>
-      <w:r>
-        <w:rPr>
-          <w:b/>
-          <w:bCs/>
-        </w:rPr>
-        <w:t xml:space="preserve"> from Kaggle dataset</w:t>
-      </w:r>
-    </w:p>
-    <w:p>
-      <w:pPr>
-        <w:rPr>
-          <w:b/>
-          <w:bCs/>
-        </w:rPr>
-      </w:pPr>
-      <w:r>
-        <w:rPr>
-          <w:b/>
-          <w:bCs/>
-        </w:rPr>
-        <w:t xml:space="preserve">Took </w:t>
-      </w:r>
-      <w:r>
-        <w:rPr>
-          <w:b/>
-          <w:bCs/>
-        </w:rPr>
-        <w:t>Cleveland Heart Disease Dataset</w:t>
-      </w:r>
-      <w:r>
-        <w:rPr>
-          <w:b/>
-          <w:bCs/>
-        </w:rPr>
-        <w:t xml:space="preserve"> from Kaggle dataset</w:t>
+        <w:rPr>
+          <w:b/>
+          <w:bCs/>
+        </w:rPr>
+        <w:t>Step 1: Set Up the Environment</w:t>
       </w:r>
     </w:p>
     <w:p>
@@ -105,8 +37,163 @@
           <w:b/>
           <w:bCs/>
         </w:rPr>
+        <w:t xml:space="preserve">First things first - </w:t>
+      </w:r>
+      <w:r>
+        <w:rPr>
+          <w:b/>
+          <w:bCs/>
+        </w:rPr>
         <w:t>Create conda environment to install sepereate dependecies</w:t>
       </w:r>
+    </w:p>
+    <w:p>
+      <w:r>
+        <w:t>Okay now when running jupyter notebook vscode will prompt which environment in the top of vscode select your environment and wait, maybe restart vscode if required</w:t>
+      </w:r>
+    </w:p>
+    <w:p>
+      <w:r>
+        <w:t>Then install dependencies on the environment</w:t>
+      </w:r>
+    </w:p>
+    <w:p/>
+    <w:p>
+      <w:pPr>
+        <w:rPr>
+          <w:b/>
+          <w:bCs/>
+        </w:rPr>
+      </w:pPr>
+      <w:r>
+        <w:t xml:space="preserve">Took </w:t>
+      </w:r>
+      <w:r>
+        <w:rPr>
+          <w:b/>
+          <w:bCs/>
+        </w:rPr>
+        <w:t>Pima Indians Diabetes Database</w:t>
+      </w:r>
+      <w:r>
+        <w:rPr>
+          <w:b/>
+          <w:bCs/>
+        </w:rPr>
+        <w:t xml:space="preserve"> from Kaggle</w:t>
+      </w:r>
+    </w:p>
+    <w:p>
+      <w:pPr>
+        <w:rPr>
+          <w:b/>
+          <w:bCs/>
+        </w:rPr>
+      </w:pPr>
+      <w:r>
+        <w:rPr>
+          <w:b/>
+          <w:bCs/>
+        </w:rPr>
+        <w:t xml:space="preserve">Took </w:t>
+      </w:r>
+      <w:r>
+        <w:rPr>
+          <w:b/>
+          <w:bCs/>
+        </w:rPr>
+        <w:t>Indian Liver Patient Records</w:t>
+      </w:r>
+      <w:r>
+        <w:rPr>
+          <w:b/>
+          <w:bCs/>
+        </w:rPr>
+        <w:t xml:space="preserve"> from Kaggle dataset</w:t>
+      </w:r>
+    </w:p>
+    <w:p>
+      <w:pPr>
+        <w:rPr>
+          <w:b/>
+          <w:bCs/>
+        </w:rPr>
+      </w:pPr>
+      <w:r>
+        <w:rPr>
+          <w:b/>
+          <w:bCs/>
+        </w:rPr>
+        <w:t xml:space="preserve">Took </w:t>
+      </w:r>
+      <w:r>
+        <w:rPr>
+          <w:b/>
+          <w:bCs/>
+        </w:rPr>
+        <w:t>Cleveland Heart Disease Dataset</w:t>
+      </w:r>
+      <w:r>
+        <w:rPr>
+          <w:b/>
+          <w:bCs/>
+        </w:rPr>
+        <w:t xml:space="preserve"> from Kaggle dataset</w:t>
+      </w:r>
+    </w:p>
+    <w:p>
+      <w:pPr>
+        <w:rPr>
+          <w:b/>
+          <w:bCs/>
+        </w:rPr>
+      </w:pPr>
+    </w:p>
+    <w:p>
+      <w:pPr>
+        <w:rPr>
+          <w:b/>
+          <w:bCs/>
+        </w:rPr>
+      </w:pPr>
+      <w:r>
+        <w:rPr>
+          <w:b/>
+          <w:bCs/>
+        </w:rPr>
+        <w:t>Step 2: Data Preprocessing</w:t>
+      </w:r>
+    </w:p>
+    <w:p>
+      <w:pPr>
+        <w:rPr>
+          <w:b/>
+          <w:bCs/>
+        </w:rPr>
+      </w:pPr>
+      <w:r>
+        <w:rPr>
+          <w:b/>
+          <w:bCs/>
+        </w:rPr>
+        <w:t>Now that your data is loaded, let’s preprocess it!</w:t>
+      </w:r>
+    </w:p>
+    <w:p>
+      <w:pPr>
+        <w:rPr>
+          <w:b/>
+          <w:bCs/>
+        </w:rPr>
+      </w:pPr>
+    </w:p>
+    <w:p>
+      <w:pPr>
+        <w:rPr>
+          <w:b/>
+          <w:bCs/>
+        </w:rPr>
+      </w:pPr>
     </w:p>
     <w:p>
       <w:pPr>

</xml_diff>

<commit_message>
Fixing underlying scaler issue and wrong predictions
</commit_message>
<xml_diff>
--- a/notes/dev notes.docx
+++ b/notes/dev notes.docx
@@ -161,6 +161,51 @@
           <w:b/>
           <w:bCs/>
         </w:rPr>
+        <w:t xml:space="preserve">Now we load datasets </w:t>
+      </w:r>
+      <w:r>
+        <w:rPr>
+          <w:b/>
+          <w:bCs/>
+        </w:rPr>
+        <w:t>as diabetes, heart, liver</w:t>
+      </w:r>
+      <w:r>
+        <w:rPr>
+          <w:b/>
+          <w:bCs/>
+        </w:rPr>
+        <w:t xml:space="preserve"> now they are saved and can be loaded later?</w:t>
+      </w:r>
+    </w:p>
+    <w:p>
+      <w:pPr>
+        <w:rPr>
+          <w:b/>
+          <w:bCs/>
+        </w:rPr>
+      </w:pPr>
+    </w:p>
+    <w:p>
+      <w:pPr>
+        <w:rPr>
+          <w:b/>
+          <w:bCs/>
+        </w:rPr>
+      </w:pPr>
+    </w:p>
+    <w:p>
+      <w:pPr>
+        <w:rPr>
+          <w:b/>
+          <w:bCs/>
+        </w:rPr>
+      </w:pPr>
+      <w:r>
+        <w:rPr>
+          <w:b/>
+          <w:bCs/>
+        </w:rPr>
         <w:t>Step 2: Data Preprocessing</w:t>
       </w:r>
     </w:p>
@@ -177,6 +222,97 @@
           <w:bCs/>
         </w:rPr>
         <w:t>Now that your data is loaded, let’s preprocess it!</w:t>
+      </w:r>
+    </w:p>
+    <w:p>
+      <w:pPr>
+        <w:rPr>
+          <w:b/>
+          <w:bCs/>
+        </w:rPr>
+      </w:pPr>
+    </w:p>
+    <w:p>
+      <w:pPr>
+        <w:rPr>
+          <w:b/>
+          <w:bCs/>
+        </w:rPr>
+      </w:pPr>
+      <w:r>
+        <w:rPr>
+          <w:b/>
+          <w:bCs/>
+        </w:rPr>
+        <w:t>Step 3: Train &amp; Save the Models</w:t>
+      </w:r>
+    </w:p>
+    <w:p>
+      <w:pPr>
+        <w:rPr>
+          <w:b/>
+          <w:bCs/>
+        </w:rPr>
+      </w:pPr>
+      <w:r>
+        <w:rPr>
+          <w:b/>
+          <w:bCs/>
+        </w:rPr>
+        <w:t>Now that preprocessing is done, let's train models for diabetes, heart disease, and liver disease, and save them so they can be loaded later.</w:t>
+      </w:r>
+    </w:p>
+    <w:p>
+      <w:pPr>
+        <w:rPr>
+          <w:b/>
+          <w:bCs/>
+        </w:rPr>
+      </w:pPr>
+      <w:r>
+        <w:rPr>
+          <w:b/>
+          <w:bCs/>
+        </w:rPr>
+        <w:t>3.1 Choose a Model</w:t>
+      </w:r>
+    </w:p>
+    <w:p>
+      <w:pPr>
+        <w:rPr>
+          <w:b/>
+          <w:bCs/>
+        </w:rPr>
+      </w:pPr>
+      <w:r>
+        <w:rPr>
+          <w:b/>
+          <w:bCs/>
+        </w:rPr>
+        <w:t>We'll use Logistic Regression first (since it's simple and effective for classification). Later, we can try Random Forest, SVM, or XGBoost.</w:t>
+      </w:r>
+    </w:p>
+    <w:p>
+      <w:pPr>
+        <w:rPr>
+          <w:b/>
+          <w:bCs/>
+        </w:rPr>
+      </w:pPr>
+    </w:p>
+    <w:p>
+      <w:pPr>
+        <w:rPr>
+          <w:b/>
+          <w:bCs/>
+        </w:rPr>
+      </w:pPr>
+      <w:r>
+        <w:rPr>
+          <w:b/>
+          <w:bCs/>
+        </w:rPr>
+        <w:t>Scaler issue</w:t>
       </w:r>
     </w:p>
     <w:p>

</xml_diff>

<commit_message>
Added New code to add save scalers and allow streamlit to use them
</commit_message>
<xml_diff>
--- a/notes/dev notes.docx
+++ b/notes/dev notes.docx
@@ -313,6 +313,21 @@
           <w:bCs/>
         </w:rPr>
         <w:t>Scaler issue</w:t>
+      </w:r>
+    </w:p>
+    <w:p>
+      <w:pPr>
+        <w:rPr>
+          <w:b/>
+          <w:bCs/>
+        </w:rPr>
+      </w:pPr>
+      <w:r>
+        <w:rPr>
+          <w:b/>
+          <w:bCs/>
+        </w:rPr>
+        <w:t>Changing scaler issue</w:t>
       </w:r>
     </w:p>
     <w:p>

</xml_diff>

<commit_message>
Fixed Input parameter mismatch in parkinson's
</commit_message>
<xml_diff>
--- a/notes/dev notes.docx
+++ b/notes/dev notes.docx
@@ -314,6 +314,13 @@
         </w:rPr>
         <w:t>Scaler issue</w:t>
       </w:r>
+      <w:r>
+        <w:rPr>
+          <w:b/>
+          <w:bCs/>
+        </w:rPr>
+        <w:t xml:space="preserve"> (Scalers are used to avoid bias for large values, this was the issue in my code)</w:t>
+      </w:r>
     </w:p>
     <w:p>
       <w:pPr>
@@ -328,6 +335,36 @@
           <w:bCs/>
         </w:rPr>
         <w:t>Changing scaler issue</w:t>
+      </w:r>
+    </w:p>
+    <w:p>
+      <w:pPr>
+        <w:rPr>
+          <w:b/>
+          <w:bCs/>
+        </w:rPr>
+      </w:pPr>
+      <w:r>
+        <w:rPr>
+          <w:b/>
+          <w:bCs/>
+        </w:rPr>
+        <w:t>Step 4 : deploy using streamlit which is done</w:t>
+      </w:r>
+    </w:p>
+    <w:p>
+      <w:pPr>
+        <w:rPr>
+          <w:b/>
+          <w:bCs/>
+        </w:rPr>
+      </w:pPr>
+      <w:r>
+        <w:rPr>
+          <w:b/>
+          <w:bCs/>
+        </w:rPr>
+        <w:t>Step 5 now check code</w:t>
       </w:r>
     </w:p>
     <w:p>

</xml_diff>